<commit_message>
Tyring to roll back
</commit_message>
<xml_diff>
--- a/Content/Synopsis2.docx
+++ b/Content/Synopsis2.docx
@@ -103,9 +103,14 @@
       </w:r>
       <w:proofErr w:type="gramEnd"/>
       <w:r>
-        <w:t xml:space="preserve"> tin</w:t>
-      </w:r>
-      <w:proofErr w:type="spellEnd"/>
+        <w:t xml:space="preserve"> </w:t>
+      </w:r>
+      <w:proofErr w:type="gramStart"/>
+      <w:r>
+        <w:t>tin</w:t>
+      </w:r>
+      <w:proofErr w:type="spellEnd"/>
+      <w:proofErr w:type="gramEnd"/>
       <w:r>
         <w:t xml:space="preserve"> the way.</w:t>
       </w:r>
@@ -328,10 +333,7 @@
         <w:t>.</w:t>
       </w:r>
       <w:r>
-        <w:t xml:space="preserve"> </w:t>
-      </w:r>
-      <w:r>
-        <w:t>Marnie attempts a banishment spell to make Buford and Wes leave the farm. It fails but from that point forward, the backs of all the remote controls go missing.</w:t>
+        <w:t xml:space="preserve"> Marnie attempts a banishment spell to make Buford and Wes leave the farm. It fails but from that point forward, the backs of all the remote controls go missing.</w:t>
       </w:r>
     </w:p>
     <w:p/>

</xml_diff>